<commit_message>
#1 complete w images
</commit_message>
<xml_diff>
--- a/P3/WrittenAnswers.docx
+++ b/P3/WrittenAnswers.docx
@@ -40,13 +40,109 @@
       </w:r>
     </w:p>
     <w:p>
+      <w:r>
+        <w:pict>
+          <v:shapetype id="_x0000_t75" coordsize="21600,21600" o:spt="75" o:preferrelative="t" path="m@4@5l@4@11@9@11@9@5xe" filled="f" stroked="f">
+            <v:stroke joinstyle="miter"/>
+            <v:formulas>
+              <v:f eqn="if lineDrawn pixelLineWidth 0"/>
+              <v:f eqn="sum @0 1 0"/>
+              <v:f eqn="sum 0 0 @1"/>
+              <v:f eqn="prod @2 1 2"/>
+              <v:f eqn="prod @3 21600 pixelWidth"/>
+              <v:f eqn="prod @3 21600 pixelHeight"/>
+              <v:f eqn="sum @0 0 1"/>
+              <v:f eqn="prod @6 1 2"/>
+              <v:f eqn="prod @7 21600 pixelWidth"/>
+              <v:f eqn="sum @8 21600 0"/>
+              <v:f eqn="prod @7 21600 pixelHeight"/>
+              <v:f eqn="sum @10 21600 0"/>
+            </v:formulas>
+            <v:path o:extrusionok="f" gradientshapeok="t" o:connecttype="rect"/>
+            <o:lock v:ext="edit" aspectratio="t"/>
+          </v:shapetype>
+          <v:shape id="_x0000_i1025" type="#_x0000_t75" style="width:273.1pt;height:205.3pt">
+            <v:imagedata r:id="rId4" o:title="1b"/>
+          </v:shape>
+        </w:pict>
+      </w:r>
+    </w:p>
+    <w:p>
+      <w:r>
+        <w:rPr>
+          <w:noProof/>
+        </w:rPr>
+        <w:drawing>
+          <wp:inline distT="0" distB="0" distL="0" distR="0">
+            <wp:extent cx="3446003" cy="2586528"/>
+            <wp:effectExtent l="0" t="0" r="2540" b="4445"/>
+            <wp:docPr id="2" name="Picture 2" descr="C:\Users\Kaylee\AppData\Local\Microsoft\Windows\INetCache\Content.Word\1b_2.png"/>
+            <wp:cNvGraphicFramePr>
+              <a:graphicFrameLocks xmlns:a="http://schemas.openxmlformats.org/drawingml/2006/main" noChangeAspect="1"/>
+            </wp:cNvGraphicFramePr>
+            <a:graphic xmlns:a="http://schemas.openxmlformats.org/drawingml/2006/main">
+              <a:graphicData uri="http://schemas.openxmlformats.org/drawingml/2006/picture">
+                <pic:pic xmlns:pic="http://schemas.openxmlformats.org/drawingml/2006/picture">
+                  <pic:nvPicPr>
+                    <pic:cNvPr id="0" name="Picture 22" descr="C:\Users\Kaylee\AppData\Local\Microsoft\Windows\INetCache\Content.Word\1b_2.png"/>
+                    <pic:cNvPicPr>
+                      <a:picLocks noChangeAspect="1" noChangeArrowheads="1"/>
+                    </pic:cNvPicPr>
+                  </pic:nvPicPr>
+                  <pic:blipFill>
+                    <a:blip r:embed="rId5">
+                      <a:extLst>
+                        <a:ext uri="{28A0092B-C50C-407E-A947-70E740481C1C}">
+                          <a14:useLocalDpi xmlns:a14="http://schemas.microsoft.com/office/drawing/2010/main" val="0"/>
+                        </a:ext>
+                      </a:extLst>
+                    </a:blip>
+                    <a:srcRect/>
+                    <a:stretch>
+                      <a:fillRect/>
+                    </a:stretch>
+                  </pic:blipFill>
+                  <pic:spPr bwMode="auto">
+                    <a:xfrm>
+                      <a:off x="0" y="0"/>
+                      <a:ext cx="3452963" cy="2591752"/>
+                    </a:xfrm>
+                    <a:prstGeom prst="rect">
+                      <a:avLst/>
+                    </a:prstGeom>
+                    <a:noFill/>
+                    <a:ln>
+                      <a:noFill/>
+                    </a:ln>
+                  </pic:spPr>
+                </pic:pic>
+              </a:graphicData>
+            </a:graphic>
+          </wp:inline>
+        </w:drawing>
+      </w:r>
+    </w:p>
+    <w:p>
       <w:pPr>
         <w:rPr>
           <w:rFonts w:eastAsiaTheme="minorEastAsia"/>
         </w:rPr>
       </w:pPr>
       <w:r>
-        <w:t>Gradient of f at a</w:t>
+        <w:lastRenderedPageBreak/>
+        <w:t xml:space="preserve">Gradient </w:t>
+      </w:r>
+      <w:proofErr w:type="spellStart"/>
+      <w:r>
+        <w:t>of f</w:t>
+      </w:r>
+      <w:proofErr w:type="spellEnd"/>
+      <w:r>
+        <w:t xml:space="preserve"> at </w:t>
+      </w:r>
+      <w:proofErr w:type="spellStart"/>
+      <w:r>
+        <w:t>a</w:t>
       </w:r>
       <w:r>
         <w:rPr>
@@ -54,6 +150,7 @@
         </w:rPr>
         <w:t>t</w:t>
       </w:r>
+      <w:proofErr w:type="spellEnd"/>
       <w:r>
         <w:t xml:space="preserve">: </w:t>
       </w:r>
@@ -371,14 +468,74 @@
           <w:rFonts w:eastAsiaTheme="minorEastAsia"/>
         </w:rPr>
       </w:pPr>
+      <w:bookmarkStart w:id="0" w:name="_GoBack"/>
+      <w:r>
+        <w:rPr>
+          <w:noProof/>
+        </w:rPr>
+        <w:drawing>
+          <wp:inline distT="0" distB="0" distL="0" distR="0" wp14:anchorId="33BB21CF" wp14:editId="2D0CC796">
+            <wp:extent cx="3536656" cy="2654571"/>
+            <wp:effectExtent l="0" t="0" r="6985" b="0"/>
+            <wp:docPr id="1" name="Picture 1" descr="C:\Users\Kaylee\AppData\Local\Microsoft\Windows\INetCache\Content.Word\1c.png"/>
+            <wp:cNvGraphicFramePr>
+              <a:graphicFrameLocks xmlns:a="http://schemas.openxmlformats.org/drawingml/2006/main" noChangeAspect="1"/>
+            </wp:cNvGraphicFramePr>
+            <a:graphic xmlns:a="http://schemas.openxmlformats.org/drawingml/2006/main">
+              <a:graphicData uri="http://schemas.openxmlformats.org/drawingml/2006/picture">
+                <pic:pic xmlns:pic="http://schemas.openxmlformats.org/drawingml/2006/picture">
+                  <pic:nvPicPr>
+                    <pic:cNvPr id="0" name="Picture 19" descr="C:\Users\Kaylee\AppData\Local\Microsoft\Windows\INetCache\Content.Word\1c.png"/>
+                    <pic:cNvPicPr>
+                      <a:picLocks noChangeAspect="1" noChangeArrowheads="1"/>
+                    </pic:cNvPicPr>
+                  </pic:nvPicPr>
+                  <pic:blipFill>
+                    <a:blip r:embed="rId6">
+                      <a:extLst>
+                        <a:ext uri="{28A0092B-C50C-407E-A947-70E740481C1C}">
+                          <a14:useLocalDpi xmlns:a14="http://schemas.microsoft.com/office/drawing/2010/main" val="0"/>
+                        </a:ext>
+                      </a:extLst>
+                    </a:blip>
+                    <a:srcRect/>
+                    <a:stretch>
+                      <a:fillRect/>
+                    </a:stretch>
+                  </pic:blipFill>
+                  <pic:spPr bwMode="auto">
+                    <a:xfrm>
+                      <a:off x="0" y="0"/>
+                      <a:ext cx="3545282" cy="2661046"/>
+                    </a:xfrm>
+                    <a:prstGeom prst="rect">
+                      <a:avLst/>
+                    </a:prstGeom>
+                    <a:noFill/>
+                    <a:ln>
+                      <a:noFill/>
+                    </a:ln>
+                  </pic:spPr>
+                </pic:pic>
+              </a:graphicData>
+            </a:graphic>
+          </wp:inline>
+        </w:drawing>
+      </w:r>
+      <w:bookmarkEnd w:id="0"/>
+    </w:p>
+    <w:p>
+      <w:pPr>
+        <w:rPr>
+          <w:rFonts w:eastAsiaTheme="minorEastAsia"/>
+        </w:rPr>
+      </w:pPr>
       <w:r>
         <w:rPr>
           <w:rFonts w:eastAsiaTheme="minorEastAsia"/>
         </w:rPr>
         <w:t>Step size influences the convergence of stochastic gradient descent in the same way it affects regular gradient descent, but it takes more iterations for SGD to converge. Regular gradient descent has a better final value than SGD, but in SGD, each data point is only used once on average since there are 1000 iterations to choose a random point and there are 1000 data points, while in regular gradient descent, each data point is used 20 times since every point is used in each iteration.</w:t>
       </w:r>
-      <w:bookmarkStart w:id="0" w:name="_GoBack"/>
-      <w:bookmarkEnd w:id="0"/>
     </w:p>
     <w:sectPr>
       <w:pgSz w:w="12240" w:h="15840"/>

</xml_diff>

<commit_message>
wrote some explanations for 2
</commit_message>
<xml_diff>
--- a/P3/WrittenAnswers.docx
+++ b/P3/WrittenAnswers.docx
@@ -1,6 +1,6 @@
 
 <file path=word/document.xml><?xml version="1.0" encoding="utf-8"?>
-<w:document xmlns:wpc="http://schemas.microsoft.com/office/word/2010/wordprocessingCanvas" xmlns:mc="http://schemas.openxmlformats.org/markup-compatibility/2006" xmlns:o="urn:schemas-microsoft-com:office:office" xmlns:r="http://schemas.openxmlformats.org/officeDocument/2006/relationships" xmlns:m="http://schemas.openxmlformats.org/officeDocument/2006/math" xmlns:v="urn:schemas-microsoft-com:vml" xmlns:wp14="http://schemas.microsoft.com/office/word/2010/wordprocessingDrawing" xmlns:wp="http://schemas.openxmlformats.org/drawingml/2006/wordprocessingDrawing" xmlns:w10="urn:schemas-microsoft-com:office:word" xmlns:w="http://schemas.openxmlformats.org/wordprocessingml/2006/main" xmlns:w14="http://schemas.microsoft.com/office/word/2010/wordml" xmlns:w15="http://schemas.microsoft.com/office/word/2012/wordml" xmlns:wpg="http://schemas.microsoft.com/office/word/2010/wordprocessingGroup" xmlns:wpi="http://schemas.microsoft.com/office/word/2010/wordprocessingInk" xmlns:wne="http://schemas.microsoft.com/office/word/2006/wordml" xmlns:wps="http://schemas.microsoft.com/office/word/2010/wordprocessingShape" mc:Ignorable="w14 w15 wp14">
+<w:document xmlns:wpc="http://schemas.microsoft.com/office/word/2010/wordprocessingCanvas" xmlns:mo="http://schemas.microsoft.com/office/mac/office/2008/main" xmlns:mc="http://schemas.openxmlformats.org/markup-compatibility/2006" xmlns:mv="urn:schemas-microsoft-com:mac:vml" xmlns:o="urn:schemas-microsoft-com:office:office" xmlns:r="http://schemas.openxmlformats.org/officeDocument/2006/relationships" xmlns:m="http://schemas.openxmlformats.org/officeDocument/2006/math" xmlns:v="urn:schemas-microsoft-com:vml" xmlns:wp14="http://schemas.microsoft.com/office/word/2010/wordprocessingDrawing" xmlns:wp="http://schemas.openxmlformats.org/drawingml/2006/wordprocessingDrawing" xmlns:w10="urn:schemas-microsoft-com:office:word" xmlns:w="http://schemas.openxmlformats.org/wordprocessingml/2006/main" xmlns:w14="http://schemas.microsoft.com/office/word/2010/wordml" xmlns:w15="http://schemas.microsoft.com/office/word/2012/wordml" xmlns:wpg="http://schemas.microsoft.com/office/word/2010/wordprocessingGroup" xmlns:wpi="http://schemas.microsoft.com/office/word/2010/wordprocessingInk" xmlns:wne="http://schemas.microsoft.com/office/word/2006/wordml" xmlns:wps="http://schemas.microsoft.com/office/word/2010/wordprocessingShape" mc:Ignorable="w14 w15 wp14">
   <w:body>
     <w:p>
       <w:r>
@@ -41,7 +41,7 @@
     </w:p>
     <w:p>
       <w:r>
-        <w:pict>
+        <w:pict w14:anchorId="3CC29B4B">
           <v:shapetype id="_x0000_t75" coordsize="21600,21600" o:spt="75" o:preferrelative="t" path="m@4@5l@4@11@9@11@9@5xe" filled="f" stroked="f">
             <v:stroke joinstyle="miter"/>
             <v:formulas>
@@ -61,7 +61,7 @@
             <v:path o:extrusionok="f" gradientshapeok="t" o:connecttype="rect"/>
             <o:lock v:ext="edit" aspectratio="t"/>
           </v:shapetype>
-          <v:shape id="_x0000_i1025" type="#_x0000_t75" style="width:273.1pt;height:205.3pt">
+          <v:shape id="_x0000_i1025" type="#_x0000_t75" style="width:273.6pt;height:205.2pt">
             <v:imagedata r:id="rId4" o:title="1b"/>
           </v:shape>
         </w:pict>
@@ -71,9 +71,10 @@
       <w:r>
         <w:rPr>
           <w:noProof/>
+          <w:lang w:eastAsia="zh-CN"/>
         </w:rPr>
         <w:drawing>
-          <wp:inline distT="0" distB="0" distL="0" distR="0">
+          <wp:inline distT="0" distB="0" distL="0" distR="0" wp14:anchorId="10CC5408" wp14:editId="09C06AD6">
             <wp:extent cx="3446003" cy="2586528"/>
             <wp:effectExtent l="0" t="0" r="2540" b="4445"/>
             <wp:docPr id="2" name="Picture 2" descr="C:\Users\Kaylee\AppData\Local\Microsoft\Windows\INetCache\Content.Word\1b_2.png"/>
@@ -130,19 +131,7 @@
       </w:pPr>
       <w:r>
         <w:lastRenderedPageBreak/>
-        <w:t xml:space="preserve">Gradient </w:t>
-      </w:r>
-      <w:proofErr w:type="spellStart"/>
-      <w:r>
-        <w:t>of f</w:t>
-      </w:r>
-      <w:proofErr w:type="spellEnd"/>
-      <w:r>
-        <w:t xml:space="preserve"> at </w:t>
-      </w:r>
-      <w:proofErr w:type="spellStart"/>
-      <w:r>
-        <w:t>a</w:t>
+        <w:t>Gradient of f at a</w:t>
       </w:r>
       <w:r>
         <w:rPr>
@@ -150,7 +139,6 @@
         </w:rPr>
         <w:t>t</w:t>
       </w:r>
-      <w:proofErr w:type="spellEnd"/>
       <w:r>
         <w:t xml:space="preserve">: </w:t>
       </w:r>
@@ -468,13 +456,13 @@
           <w:rFonts w:eastAsiaTheme="minorEastAsia"/>
         </w:rPr>
       </w:pPr>
-      <w:bookmarkStart w:id="0" w:name="_GoBack"/>
       <w:r>
         <w:rPr>
           <w:noProof/>
+          <w:lang w:eastAsia="zh-CN"/>
         </w:rPr>
         <w:drawing>
-          <wp:inline distT="0" distB="0" distL="0" distR="0" wp14:anchorId="33BB21CF" wp14:editId="2D0CC796">
+          <wp:inline distT="0" distB="0" distL="0" distR="0" wp14:anchorId="35CF4280" wp14:editId="6B36E929">
             <wp:extent cx="3536656" cy="2654571"/>
             <wp:effectExtent l="0" t="0" r="6985" b="0"/>
             <wp:docPr id="1" name="Picture 1" descr="C:\Users\Kaylee\AppData\Local\Microsoft\Windows\INetCache\Content.Word\1c.png"/>
@@ -522,6 +510,20 @@
           </wp:inline>
         </w:drawing>
       </w:r>
+    </w:p>
+    <w:p>
+      <w:pPr>
+        <w:rPr>
+          <w:rFonts w:eastAsiaTheme="minorEastAsia"/>
+        </w:rPr>
+      </w:pPr>
+      <w:r>
+        <w:rPr>
+          <w:rFonts w:eastAsiaTheme="minorEastAsia"/>
+        </w:rPr>
+        <w:t>Step size influences the convergence of stochastic gradient descent in the same way it affects regular gradient descent, but it takes more iterations for SGD to converge. Regular gradient descent has a better final value than SGD, but in SGD, each data point is only used once on average since there are 1000 iterations to choose a random point and there are 1000 data points, while in regular gradient descent, each data point is used 20 times since every point is used in each iteration.</w:t>
+      </w:r>
+      <w:bookmarkStart w:id="0" w:name="_GoBack"/>
       <w:bookmarkEnd w:id="0"/>
     </w:p>
     <w:p>
@@ -530,11 +532,474 @@
           <w:rFonts w:eastAsiaTheme="minorEastAsia"/>
         </w:rPr>
       </w:pPr>
-      <w:r>
-        <w:rPr>
-          <w:rFonts w:eastAsiaTheme="minorEastAsia"/>
-        </w:rPr>
-        <w:t>Step size influences the convergence of stochastic gradient descent in the same way it affects regular gradient descent, but it takes more iterations for SGD to converge. Regular gradient descent has a better final value than SGD, but in SGD, each data point is only used once on average since there are 1000 iterations to choose a random point and there are 1000 data points, while in regular gradient descent, each data point is used 20 times since every point is used in each iteration.</w:t>
+    </w:p>
+    <w:p>
+      <w:pPr>
+        <w:rPr>
+          <w:rFonts w:eastAsiaTheme="minorEastAsia"/>
+        </w:rPr>
+      </w:pPr>
+      <w:r>
+        <w:rPr>
+          <w:rFonts w:eastAsiaTheme="minorEastAsia"/>
+        </w:rPr>
+        <w:t xml:space="preserve">2. </w:t>
+      </w:r>
+    </w:p>
+    <w:p>
+      <w:pPr>
+        <w:rPr>
+          <w:rFonts w:eastAsiaTheme="minorEastAsia"/>
+          <w:lang w:val="fr-FR"/>
+        </w:rPr>
+      </w:pPr>
+      <w:r>
+        <w:rPr>
+          <w:rFonts w:eastAsiaTheme="minorEastAsia"/>
+          <w:lang w:val="fr-FR"/>
+        </w:rPr>
+        <w:t>A.</w:t>
+      </w:r>
+    </w:p>
+    <w:p>
+      <w:pPr>
+        <w:rPr>
+          <w:rFonts w:eastAsiaTheme="minorEastAsia"/>
+          <w:lang w:val="fr-FR"/>
+        </w:rPr>
+      </w:pPr>
+      <w:r>
+        <w:rPr>
+          <w:rFonts w:eastAsiaTheme="minorEastAsia"/>
+          <w:lang w:val="fr-FR"/>
+        </w:rPr>
+        <w:t>Avg train err:  1.08482770211125681e-14</w:t>
+      </w:r>
+    </w:p>
+    <w:p>
+      <w:pPr>
+        <w:rPr>
+          <w:rFonts w:eastAsiaTheme="minorEastAsia"/>
+        </w:rPr>
+      </w:pPr>
+      <w:r>
+        <w:rPr>
+          <w:rFonts w:eastAsiaTheme="minorEastAsia"/>
+        </w:rPr>
+        <w:t>Avg test err:  0.5823632339833625</w:t>
+      </w:r>
+    </w:p>
+    <w:p>
+      <w:pPr>
+        <w:rPr>
+          <w:rFonts w:eastAsiaTheme="minorEastAsia"/>
+        </w:rPr>
+      </w:pPr>
+      <w:r>
+        <w:rPr>
+          <w:rFonts w:eastAsiaTheme="minorEastAsia"/>
+        </w:rPr>
+        <w:lastRenderedPageBreak/>
+        <w:t xml:space="preserve">B. </w:t>
+      </w:r>
+    </w:p>
+    <w:p>
+      <w:pPr>
+        <w:rPr>
+          <w:rFonts w:eastAsiaTheme="minorEastAsia"/>
+          <w:lang w:val="fr-FR"/>
+        </w:rPr>
+      </w:pPr>
+      <w:r>
+        <w:rPr>
+          <w:rFonts w:eastAsiaTheme="minorEastAsia"/>
+          <w:noProof/>
+          <w:lang w:eastAsia="zh-CN"/>
+        </w:rPr>
+        <w:drawing>
+          <wp:inline distT="0" distB="0" distL="0" distR="0" wp14:anchorId="349BC0BB" wp14:editId="563DA312">
+            <wp:extent cx="3427307" cy="2570480"/>
+            <wp:effectExtent l="0" t="0" r="1905" b="0"/>
+            <wp:docPr id="3" name="Picture 3" descr="2b.png"/>
+            <wp:cNvGraphicFramePr>
+              <a:graphicFrameLocks xmlns:a="http://schemas.openxmlformats.org/drawingml/2006/main" noChangeAspect="1"/>
+            </wp:cNvGraphicFramePr>
+            <a:graphic xmlns:a="http://schemas.openxmlformats.org/drawingml/2006/main">
+              <a:graphicData uri="http://schemas.openxmlformats.org/drawingml/2006/picture">
+                <pic:pic xmlns:pic="http://schemas.openxmlformats.org/drawingml/2006/picture">
+                  <pic:nvPicPr>
+                    <pic:cNvPr id="0" name="Picture 2" descr="2b.png"/>
+                    <pic:cNvPicPr>
+                      <a:picLocks noChangeAspect="1" noChangeArrowheads="1"/>
+                    </pic:cNvPicPr>
+                  </pic:nvPicPr>
+                  <pic:blipFill>
+                    <a:blip r:embed="rId7">
+                      <a:extLst>
+                        <a:ext uri="{28A0092B-C50C-407E-A947-70E740481C1C}">
+                          <a14:useLocalDpi xmlns:a14="http://schemas.microsoft.com/office/drawing/2010/main" val="0"/>
+                        </a:ext>
+                      </a:extLst>
+                    </a:blip>
+                    <a:srcRect/>
+                    <a:stretch>
+                      <a:fillRect/>
+                    </a:stretch>
+                  </pic:blipFill>
+                  <pic:spPr bwMode="auto">
+                    <a:xfrm>
+                      <a:off x="0" y="0"/>
+                      <a:ext cx="3431086" cy="2573314"/>
+                    </a:xfrm>
+                    <a:prstGeom prst="rect">
+                      <a:avLst/>
+                    </a:prstGeom>
+                    <a:noFill/>
+                    <a:ln>
+                      <a:noFill/>
+                    </a:ln>
+                  </pic:spPr>
+                </pic:pic>
+              </a:graphicData>
+            </a:graphic>
+          </wp:inline>
+        </w:drawing>
+      </w:r>
+    </w:p>
+    <w:p>
+      <w:pPr>
+        <w:rPr>
+          <w:rFonts w:eastAsiaTheme="minorEastAsia"/>
+        </w:rPr>
+      </w:pPr>
+      <w:r>
+        <w:rPr>
+          <w:rFonts w:eastAsiaTheme="minorEastAsia"/>
+        </w:rPr>
+        <w:t xml:space="preserve">Based on the graph, we can see that different values of lambda will drastically affect the test error reported. </w:t>
+      </w:r>
+      <w:r>
+        <w:rPr>
+          <w:rFonts w:eastAsiaTheme="minorEastAsia"/>
+        </w:rPr>
+        <w:t xml:space="preserve">From part A, we can see a drastic decrease in test error once we implement regularization at the cost of slightly higher training error. This tradeoff is necessary if we want the model to be able to generalize to an unknown dataset however. Not all values of lambda work however, so it is clear that lambda is a hyperparameter that needs to be tuned to have the optimal results. There seems to be an ideal around </w:t>
+      </w:r>
+      <w:r>
+        <w:rPr>
+          <w:rFonts w:eastAsiaTheme="minorEastAsia"/>
+        </w:rPr>
+        <w:t>0.005, 0.05</w:t>
+      </w:r>
+      <w:r>
+        <w:rPr>
+          <w:rFonts w:eastAsiaTheme="minorEastAsia"/>
+        </w:rPr>
+        <w:t xml:space="preserve"> where the test error is at its lowest.</w:t>
+      </w:r>
+    </w:p>
+    <w:p>
+      <w:pPr>
+        <w:rPr>
+          <w:rFonts w:eastAsiaTheme="minorEastAsia"/>
+        </w:rPr>
+      </w:pPr>
+      <w:r>
+        <w:rPr>
+          <w:rFonts w:eastAsiaTheme="minorEastAsia"/>
+        </w:rPr>
+        <w:t xml:space="preserve">C. </w:t>
+      </w:r>
+    </w:p>
+    <w:p>
+      <w:pPr>
+        <w:rPr>
+          <w:rFonts w:eastAsiaTheme="minorEastAsia"/>
+        </w:rPr>
+      </w:pPr>
+      <w:r>
+        <w:rPr>
+          <w:rFonts w:eastAsiaTheme="minorEastAsia"/>
+        </w:rPr>
+        <w:t>Step size:  0.005</w:t>
+      </w:r>
+    </w:p>
+    <w:p>
+      <w:pPr>
+        <w:rPr>
+          <w:rFonts w:eastAsiaTheme="minorEastAsia"/>
+        </w:rPr>
+      </w:pPr>
+      <w:r>
+        <w:rPr>
+          <w:rFonts w:eastAsiaTheme="minorEastAsia"/>
+        </w:rPr>
+        <w:t>Average Training Error:  4.3481452074957776e-14</w:t>
+      </w:r>
+    </w:p>
+    <w:p>
+      <w:pPr>
+        <w:rPr>
+          <w:rFonts w:eastAsiaTheme="minorEastAsia"/>
+        </w:rPr>
+      </w:pPr>
+      <w:r>
+        <w:rPr>
+          <w:rFonts w:eastAsiaTheme="minorEastAsia"/>
+        </w:rPr>
+        <w:t>Average Test Error:  0.8165234129641803</w:t>
+      </w:r>
+    </w:p>
+    <w:p>
+      <w:pPr>
+        <w:rPr>
+          <w:rFonts w:eastAsiaTheme="minorEastAsia"/>
+        </w:rPr>
+      </w:pPr>
+    </w:p>
+    <w:p>
+      <w:pPr>
+        <w:rPr>
+          <w:rFonts w:eastAsiaTheme="minorEastAsia"/>
+        </w:rPr>
+      </w:pPr>
+      <w:r>
+        <w:rPr>
+          <w:rFonts w:eastAsiaTheme="minorEastAsia"/>
+        </w:rPr>
+        <w:t>Step size:  0.0005</w:t>
+      </w:r>
+    </w:p>
+    <w:p>
+      <w:pPr>
+        <w:rPr>
+          <w:rFonts w:eastAsiaTheme="minorEastAsia"/>
+        </w:rPr>
+      </w:pPr>
+      <w:r>
+        <w:rPr>
+          <w:rFonts w:eastAsiaTheme="minorEastAsia"/>
+        </w:rPr>
+        <w:t>Average Training Error:  4.423861977227671e-14</w:t>
+      </w:r>
+    </w:p>
+    <w:p>
+      <w:pPr>
+        <w:rPr>
+          <w:rFonts w:eastAsiaTheme="minorEastAsia"/>
+        </w:rPr>
+      </w:pPr>
+      <w:r>
+        <w:rPr>
+          <w:rFonts w:eastAsiaTheme="minorEastAsia"/>
+        </w:rPr>
+        <w:t>Average Test Error:  0.8165234129641805</w:t>
+      </w:r>
+    </w:p>
+    <w:p>
+      <w:pPr>
+        <w:rPr>
+          <w:rFonts w:eastAsiaTheme="minorEastAsia"/>
+        </w:rPr>
+      </w:pPr>
+    </w:p>
+    <w:p>
+      <w:pPr>
+        <w:rPr>
+          <w:rFonts w:eastAsiaTheme="minorEastAsia"/>
+        </w:rPr>
+      </w:pPr>
+      <w:r>
+        <w:rPr>
+          <w:rFonts w:eastAsiaTheme="minorEastAsia"/>
+        </w:rPr>
+        <w:t>Step size:  5e-05</w:t>
+      </w:r>
+    </w:p>
+    <w:p>
+      <w:pPr>
+        <w:rPr>
+          <w:rFonts w:eastAsiaTheme="minorEastAsia"/>
+        </w:rPr>
+      </w:pPr>
+      <w:r>
+        <w:rPr>
+          <w:rFonts w:eastAsiaTheme="minorEastAsia"/>
+        </w:rPr>
+        <w:t>Average Training Error:  5.3175481716220075e-14</w:t>
+      </w:r>
+    </w:p>
+    <w:p>
+      <w:pPr>
+        <w:rPr>
+          <w:rFonts w:eastAsiaTheme="minorEastAsia"/>
+        </w:rPr>
+      </w:pPr>
+      <w:r>
+        <w:rPr>
+          <w:rFonts w:eastAsiaTheme="minorEastAsia"/>
+        </w:rPr>
+        <w:t>Average Test Error:  0.8165234129641832</w:t>
+      </w:r>
+    </w:p>
+    <w:p>
+      <w:pPr>
+        <w:rPr>
+          <w:rFonts w:eastAsiaTheme="minorEastAsia"/>
+        </w:rPr>
+      </w:pPr>
+      <w:r>
+        <w:rPr>
+          <w:rFonts w:eastAsiaTheme="minorEastAsia"/>
+        </w:rPr>
+        <w:lastRenderedPageBreak/>
+        <w:t>The different step sizes lead to marginally different training errors, but for the testing error, the error is almost identical for each step size used. In comparison to the model with l2 regularization, it does do better than some initializations of lambda, but compared to the optimal values, it does significantly worse. In comparison to part A, the SGD is able to fit the training data nearly as well as the baseline model, but we can see that for the testing, it has difficulty generalizing. This may be because of getting stuck in a local optimum and being unable to get out of that local optimum. TODO?</w:t>
+      </w:r>
+    </w:p>
+    <w:p>
+      <w:pPr>
+        <w:rPr>
+          <w:rFonts w:eastAsiaTheme="minorEastAsia"/>
+        </w:rPr>
+      </w:pPr>
+      <w:r>
+        <w:rPr>
+          <w:rFonts w:eastAsiaTheme="minorEastAsia"/>
+        </w:rPr>
+        <w:t>D.</w:t>
+      </w:r>
+    </w:p>
+    <w:p>
+      <w:pPr>
+        <w:rPr>
+          <w:rFonts w:eastAsiaTheme="minorEastAsia"/>
+        </w:rPr>
+      </w:pPr>
+    </w:p>
+    <w:p>
+      <w:pPr>
+        <w:rPr>
+          <w:rFonts w:eastAsiaTheme="minorEastAsia"/>
+        </w:rPr>
+      </w:pPr>
+      <w:r>
+        <w:rPr>
+          <w:rFonts w:eastAsiaTheme="minorEastAsia"/>
+        </w:rPr>
+        <w:t>TODO TODO TODO TODO</w:t>
+      </w:r>
+    </w:p>
+    <w:p>
+      <w:pPr>
+        <w:rPr>
+          <w:rFonts w:eastAsiaTheme="minorEastAsia"/>
+        </w:rPr>
+      </w:pPr>
+    </w:p>
+    <w:p>
+      <w:pPr>
+        <w:rPr>
+          <w:rFonts w:eastAsiaTheme="minorEastAsia"/>
+        </w:rPr>
+      </w:pPr>
+      <w:r>
+        <w:rPr>
+          <w:rFonts w:eastAsiaTheme="minorEastAsia"/>
+        </w:rPr>
+        <w:t>From the plots above, we can see the different step size makes in training the model. TODO</w:t>
+      </w:r>
+    </w:p>
+    <w:p>
+      <w:pPr>
+        <w:rPr>
+          <w:rFonts w:eastAsiaTheme="minorEastAsia"/>
+        </w:rPr>
+      </w:pPr>
+      <w:r>
+        <w:rPr>
+          <w:rFonts w:eastAsiaTheme="minorEastAsia"/>
+        </w:rPr>
+        <w:t>E.</w:t>
+      </w:r>
+    </w:p>
+    <w:p>
+      <w:pPr>
+        <w:rPr>
+          <w:rFonts w:eastAsiaTheme="minorEastAsia"/>
+        </w:rPr>
+      </w:pPr>
+      <w:r>
+        <w:rPr>
+          <w:rFonts w:eastAsiaTheme="minorEastAsia"/>
+          <w:noProof/>
+          <w:lang w:eastAsia="zh-CN"/>
+        </w:rPr>
+        <w:drawing>
+          <wp:inline distT="0" distB="0" distL="0" distR="0" wp14:anchorId="15A5BAEA" wp14:editId="12006087">
+            <wp:extent cx="4097867" cy="3073400"/>
+            <wp:effectExtent l="0" t="0" r="0" b="0"/>
+            <wp:docPr id="7" name="Picture 7" descr="2e.png"/>
+            <wp:cNvGraphicFramePr>
+              <a:graphicFrameLocks xmlns:a="http://schemas.openxmlformats.org/drawingml/2006/main" noChangeAspect="1"/>
+            </wp:cNvGraphicFramePr>
+            <a:graphic xmlns:a="http://schemas.openxmlformats.org/drawingml/2006/main">
+              <a:graphicData uri="http://schemas.openxmlformats.org/drawingml/2006/picture">
+                <pic:pic xmlns:pic="http://schemas.openxmlformats.org/drawingml/2006/picture">
+                  <pic:nvPicPr>
+                    <pic:cNvPr id="0" name="Picture 6" descr="2e.png"/>
+                    <pic:cNvPicPr>
+                      <a:picLocks noChangeAspect="1" noChangeArrowheads="1"/>
+                    </pic:cNvPicPr>
+                  </pic:nvPicPr>
+                  <pic:blipFill>
+                    <a:blip r:embed="rId8">
+                      <a:extLst>
+                        <a:ext uri="{28A0092B-C50C-407E-A947-70E740481C1C}">
+                          <a14:useLocalDpi xmlns:a14="http://schemas.microsoft.com/office/drawing/2010/main" val="0"/>
+                        </a:ext>
+                      </a:extLst>
+                    </a:blip>
+                    <a:srcRect/>
+                    <a:stretch>
+                      <a:fillRect/>
+                    </a:stretch>
+                  </pic:blipFill>
+                  <pic:spPr bwMode="auto">
+                    <a:xfrm>
+                      <a:off x="0" y="0"/>
+                      <a:ext cx="4115291" cy="3086468"/>
+                    </a:xfrm>
+                    <a:prstGeom prst="rect">
+                      <a:avLst/>
+                    </a:prstGeom>
+                    <a:noFill/>
+                    <a:ln>
+                      <a:noFill/>
+                    </a:ln>
+                  </pic:spPr>
+                </pic:pic>
+              </a:graphicData>
+            </a:graphic>
+          </wp:inline>
+        </w:drawing>
+      </w:r>
+    </w:p>
+    <w:p>
+      <w:pPr>
+        <w:rPr>
+          <w:rFonts w:eastAsiaTheme="minorEastAsia"/>
+        </w:rPr>
+      </w:pPr>
+      <w:r>
+        <w:rPr>
+          <w:rFonts w:eastAsiaTheme="minorEastAsia"/>
+        </w:rPr>
+        <w:t>From the plot, we can see that the best course of initialization for a is small</w:t>
+      </w:r>
+      <w:r>
+        <w:rPr>
+          <w:rFonts w:eastAsiaTheme="minorEastAsia"/>
+        </w:rPr>
+        <w:t xml:space="preserve"> weights. Larger weights seem to linearly increase both the training and test error. This may be because it is hard to affect larger weights with SGD and it is likely that the original initialization is far from the local optimum. This combined with a small step size of 0.00005 means the original initialization mostly remains with large r and affects the error. </w:t>
       </w:r>
     </w:p>
     <w:sectPr>
@@ -565,7 +1030,7 @@
       </w:pPr>
     </w:pPrDefault>
   </w:docDefaults>
-  <w:latentStyles w:defLockedState="0" w:defUIPriority="99" w:defSemiHidden="0" w:defUnhideWhenUsed="0" w:defQFormat="0" w:count="371">
+  <w:latentStyles w:defLockedState="0" w:defUIPriority="99" w:defSemiHidden="0" w:defUnhideWhenUsed="0" w:defQFormat="0" w:count="382">
     <w:lsdException w:name="Normal" w:uiPriority="0" w:qFormat="1"/>
     <w:lsdException w:name="heading 1" w:uiPriority="9" w:qFormat="1"/>
     <w:lsdException w:name="heading 2" w:semiHidden="1" w:uiPriority="9" w:unhideWhenUsed="1" w:qFormat="1"/>
@@ -671,7 +1136,6 @@
     <w:lsdException w:name="HTML Sample" w:semiHidden="1" w:unhideWhenUsed="1"/>
     <w:lsdException w:name="HTML Typewriter" w:semiHidden="1" w:unhideWhenUsed="1"/>
     <w:lsdException w:name="HTML Variable" w:semiHidden="1" w:unhideWhenUsed="1"/>
-    <w:lsdException w:name="Normal Table" w:semiHidden="1" w:unhideWhenUsed="1"/>
     <w:lsdException w:name="annotation subject" w:semiHidden="1" w:unhideWhenUsed="1"/>
     <w:lsdException w:name="No List" w:semiHidden="1" w:unhideWhenUsed="1"/>
     <w:lsdException w:name="Outline List 1" w:semiHidden="1" w:unhideWhenUsed="1"/>
@@ -717,11 +1181,9 @@
     <w:lsdException w:name="Table Subtle 1" w:semiHidden="1" w:unhideWhenUsed="1"/>
     <w:lsdException w:name="Table Subtle 2" w:semiHidden="1" w:unhideWhenUsed="1"/>
     <w:lsdException w:name="Table Web 1" w:semiHidden="1" w:unhideWhenUsed="1"/>
-    <w:lsdException w:name="Table Web 2" w:semiHidden="1" w:unhideWhenUsed="1"/>
     <w:lsdException w:name="Table Web 3" w:semiHidden="1" w:unhideWhenUsed="1"/>
     <w:lsdException w:name="Balloon Text" w:semiHidden="1" w:unhideWhenUsed="1"/>
     <w:lsdException w:name="Table Grid" w:uiPriority="39"/>
-    <w:lsdException w:name="Table Theme" w:semiHidden="1" w:unhideWhenUsed="1"/>
     <w:lsdException w:name="Placeholder Text" w:semiHidden="1"/>
     <w:lsdException w:name="No Spacing" w:uiPriority="1" w:qFormat="1"/>
     <w:lsdException w:name="Light Shading" w:uiPriority="60"/>
@@ -937,6 +1399,8 @@
     <w:lsdException w:name="List Table 5 Dark Accent 6" w:uiPriority="50"/>
     <w:lsdException w:name="List Table 6 Colorful Accent 6" w:uiPriority="51"/>
     <w:lsdException w:name="List Table 7 Colorful Accent 6" w:uiPriority="52"/>
+    <w:lsdException w:name="Mention" w:semiHidden="1" w:unhideWhenUsed="1"/>
+    <w:lsdException w:name="Smart Hyperlink" w:semiHidden="1" w:unhideWhenUsed="1"/>
   </w:latentStyles>
   <w:style w:type="paragraph" w:default="1" w:styleId="Normal">
     <w:name w:val="Normal"/>

</xml_diff>

<commit_message>
finished 3, fixed 1b?
</commit_message>
<xml_diff>
--- a/P3/WrittenAnswers.docx
+++ b/P3/WrittenAnswers.docx
@@ -1,6 +1,6 @@
 
 <file path=word/document.xml><?xml version="1.0" encoding="utf-8"?>
-<w:document xmlns:wpc="http://schemas.microsoft.com/office/word/2010/wordprocessingCanvas" xmlns:mo="http://schemas.microsoft.com/office/mac/office/2008/main" xmlns:mc="http://schemas.openxmlformats.org/markup-compatibility/2006" xmlns:mv="urn:schemas-microsoft-com:mac:vml" xmlns:o="urn:schemas-microsoft-com:office:office" xmlns:r="http://schemas.openxmlformats.org/officeDocument/2006/relationships" xmlns:m="http://schemas.openxmlformats.org/officeDocument/2006/math" xmlns:v="urn:schemas-microsoft-com:vml" xmlns:wp14="http://schemas.microsoft.com/office/word/2010/wordprocessingDrawing" xmlns:wp="http://schemas.openxmlformats.org/drawingml/2006/wordprocessingDrawing" xmlns:w10="urn:schemas-microsoft-com:office:word" xmlns:w="http://schemas.openxmlformats.org/wordprocessingml/2006/main" xmlns:w14="http://schemas.microsoft.com/office/word/2010/wordml" xmlns:w15="http://schemas.microsoft.com/office/word/2012/wordml" xmlns:wpg="http://schemas.microsoft.com/office/word/2010/wordprocessingGroup" xmlns:wpi="http://schemas.microsoft.com/office/word/2010/wordprocessingInk" xmlns:wne="http://schemas.microsoft.com/office/word/2006/wordml" xmlns:wps="http://schemas.microsoft.com/office/word/2010/wordprocessingShape" mc:Ignorable="w14 w15 wp14">
+<w:document xmlns:wpc="http://schemas.microsoft.com/office/word/2010/wordprocessingCanvas" xmlns:mc="http://schemas.openxmlformats.org/markup-compatibility/2006" xmlns:o="urn:schemas-microsoft-com:office:office" xmlns:r="http://schemas.openxmlformats.org/officeDocument/2006/relationships" xmlns:m="http://schemas.openxmlformats.org/officeDocument/2006/math" xmlns:v="urn:schemas-microsoft-com:vml" xmlns:wp14="http://schemas.microsoft.com/office/word/2010/wordprocessingDrawing" xmlns:wp="http://schemas.openxmlformats.org/drawingml/2006/wordprocessingDrawing" xmlns:w10="urn:schemas-microsoft-com:office:word" xmlns:w="http://schemas.openxmlformats.org/wordprocessingml/2006/main" xmlns:w14="http://schemas.microsoft.com/office/word/2010/wordml" xmlns:w15="http://schemas.microsoft.com/office/word/2012/wordml" xmlns:wpg="http://schemas.microsoft.com/office/word/2010/wordprocessingGroup" xmlns:wpi="http://schemas.microsoft.com/office/word/2010/wordprocessingInk" xmlns:wne="http://schemas.microsoft.com/office/word/2006/wordml" xmlns:wps="http://schemas.microsoft.com/office/word/2010/wordprocessingShape" mc:Ignorable="w14 w15 wp14">
   <w:body>
     <w:p>
       <w:r>
@@ -61,7 +61,7 @@
             <v:path o:extrusionok="f" gradientshapeok="t" o:connecttype="rect"/>
             <o:lock v:ext="edit" aspectratio="t"/>
           </v:shapetype>
-          <v:shape id="_x0000_i1025" type="#_x0000_t75" style="width:273.6pt;height:205.2pt">
+          <v:shape id="_x0000_i1025" type="#_x0000_t75" style="width:273.4pt;height:205.05pt">
             <v:imagedata r:id="rId4" o:title="1b"/>
           </v:shape>
         </w:pict>
@@ -71,7 +71,6 @@
       <w:r>
         <w:rPr>
           <w:noProof/>
-          <w:lang w:eastAsia="zh-CN"/>
         </w:rPr>
         <w:drawing>
           <wp:inline distT="0" distB="0" distL="0" distR="0" wp14:anchorId="10CC5408" wp14:editId="09C06AD6">
@@ -131,7 +130,19 @@
       </w:pPr>
       <w:r>
         <w:lastRenderedPageBreak/>
-        <w:t>Gradient of f at a</w:t>
+        <w:t xml:space="preserve">Gradient </w:t>
+      </w:r>
+      <w:proofErr w:type="spellStart"/>
+      <w:r>
+        <w:t>of f</w:t>
+      </w:r>
+      <w:proofErr w:type="spellEnd"/>
+      <w:r>
+        <w:t xml:space="preserve"> at </w:t>
+      </w:r>
+      <w:proofErr w:type="spellStart"/>
+      <w:r>
+        <w:t>a</w:t>
       </w:r>
       <w:r>
         <w:rPr>
@@ -139,36 +150,17 @@
         </w:rPr>
         <w:t>t</w:t>
       </w:r>
+      <w:proofErr w:type="spellEnd"/>
       <w:r>
         <w:t xml:space="preserve">: </w:t>
       </w:r>
       <m:oMath>
-        <m:f>
-          <m:fPr>
-            <m:ctrlPr>
-              <w:rPr>
-                <w:rFonts w:ascii="Cambria Math" w:eastAsiaTheme="minorEastAsia" w:hAnsi="Cambria Math"/>
-                <w:i/>
-              </w:rPr>
-            </m:ctrlPr>
-          </m:fPr>
-          <m:num>
-            <m:r>
-              <w:rPr>
-                <w:rFonts w:ascii="Cambria Math" w:eastAsiaTheme="minorEastAsia" w:hAnsi="Cambria Math"/>
-              </w:rPr>
-              <m:t>2</m:t>
-            </m:r>
-          </m:num>
-          <m:den>
-            <m:r>
-              <w:rPr>
-                <w:rFonts w:ascii="Cambria Math" w:eastAsiaTheme="minorEastAsia" w:hAnsi="Cambria Math"/>
-              </w:rPr>
-              <m:t>n</m:t>
-            </m:r>
-          </m:den>
-        </m:f>
+        <m:r>
+          <w:rPr>
+            <w:rFonts w:ascii="Cambria Math" w:eastAsiaTheme="minorEastAsia" w:hAnsi="Cambria Math"/>
+          </w:rPr>
+          <m:t>2</m:t>
+        </m:r>
         <m:nary>
           <m:naryPr>
             <m:chr m:val="∑"/>
@@ -459,7 +451,6 @@
       <w:r>
         <w:rPr>
           <w:noProof/>
-          <w:lang w:eastAsia="zh-CN"/>
         </w:rPr>
         <w:drawing>
           <wp:inline distT="0" distB="0" distL="0" distR="0" wp14:anchorId="35CF4280" wp14:editId="6B36E929">
@@ -523,25 +514,25 @@
         </w:rPr>
         <w:t>Step size influences the convergence of stochastic gradient descent in the same way it affects regular gradient descent, but it takes more iterations for SGD to converge. Regular gradient descent has a better final value than SGD, but in SGD, each data point is only used once on average since there are 1000 iterations to choose a random point and there are 1000 data points, while in regular gradient descent, each data point is used 20 times since every point is used in each iteration.</w:t>
       </w:r>
-      <w:bookmarkStart w:id="0" w:name="_GoBack"/>
-      <w:bookmarkEnd w:id="0"/>
-    </w:p>
-    <w:p>
-      <w:pPr>
-        <w:rPr>
-          <w:rFonts w:eastAsiaTheme="minorEastAsia"/>
-        </w:rPr>
-      </w:pPr>
-    </w:p>
-    <w:p>
-      <w:pPr>
-        <w:rPr>
-          <w:rFonts w:eastAsiaTheme="minorEastAsia"/>
-        </w:rPr>
-      </w:pPr>
-      <w:r>
-        <w:rPr>
-          <w:rFonts w:eastAsiaTheme="minorEastAsia"/>
+    </w:p>
+    <w:p>
+      <w:pPr>
+        <w:rPr>
+          <w:rFonts w:eastAsiaTheme="minorEastAsia"/>
+        </w:rPr>
+      </w:pPr>
+    </w:p>
+    <w:p>
+      <w:pPr>
+        <w:rPr>
+          <w:rFonts w:eastAsiaTheme="minorEastAsia"/>
+          <w:lang w:val="es-ES"/>
+        </w:rPr>
+      </w:pPr>
+      <w:r>
+        <w:rPr>
+          <w:rFonts w:eastAsiaTheme="minorEastAsia"/>
+          <w:lang w:val="es-ES"/>
         </w:rPr>
         <w:t xml:space="preserve">2. </w:t>
       </w:r>
@@ -568,25 +559,67 @@
           <w:lang w:val="fr-FR"/>
         </w:rPr>
       </w:pPr>
+      <w:proofErr w:type="spellStart"/>
       <w:r>
         <w:rPr>
           <w:rFonts w:eastAsiaTheme="minorEastAsia"/>
           <w:lang w:val="fr-FR"/>
         </w:rPr>
-        <w:t>Avg train err:  1.08482770211125681e-14</w:t>
-      </w:r>
-    </w:p>
-    <w:p>
-      <w:pPr>
-        <w:rPr>
-          <w:rFonts w:eastAsiaTheme="minorEastAsia"/>
-        </w:rPr>
-      </w:pPr>
-      <w:r>
-        <w:rPr>
-          <w:rFonts w:eastAsiaTheme="minorEastAsia"/>
-        </w:rPr>
-        <w:t>Avg test err:  0.5823632339833625</w:t>
+        <w:t>Avg</w:t>
+      </w:r>
+      <w:proofErr w:type="spellEnd"/>
+      <w:r>
+        <w:rPr>
+          <w:rFonts w:eastAsiaTheme="minorEastAsia"/>
+          <w:lang w:val="fr-FR"/>
+        </w:rPr>
+        <w:t xml:space="preserve"> train </w:t>
+      </w:r>
+      <w:proofErr w:type="spellStart"/>
+      <w:r>
+        <w:rPr>
+          <w:rFonts w:eastAsiaTheme="minorEastAsia"/>
+          <w:lang w:val="fr-FR"/>
+        </w:rPr>
+        <w:t>err</w:t>
+      </w:r>
+      <w:proofErr w:type="spellEnd"/>
+      <w:proofErr w:type="gramStart"/>
+      <w:r>
+        <w:rPr>
+          <w:rFonts w:eastAsiaTheme="minorEastAsia"/>
+          <w:lang w:val="fr-FR"/>
+        </w:rPr>
+        <w:t>:  1.08482770211125681e</w:t>
+      </w:r>
+      <w:proofErr w:type="gramEnd"/>
+      <w:r>
+        <w:rPr>
+          <w:rFonts w:eastAsiaTheme="minorEastAsia"/>
+          <w:lang w:val="fr-FR"/>
+        </w:rPr>
+        <w:t>-14</w:t>
+      </w:r>
+    </w:p>
+    <w:p>
+      <w:pPr>
+        <w:rPr>
+          <w:rFonts w:eastAsiaTheme="minorEastAsia"/>
+        </w:rPr>
+      </w:pPr>
+      <w:proofErr w:type="spellStart"/>
+      <w:r>
+        <w:rPr>
+          <w:rFonts w:eastAsiaTheme="minorEastAsia"/>
+        </w:rPr>
+        <w:t>Avg</w:t>
+      </w:r>
+      <w:proofErr w:type="spellEnd"/>
+      <w:r>
+        <w:rPr>
+          <w:rFonts w:eastAsiaTheme="minorEastAsia"/>
+        </w:rPr>
+        <w:t xml:space="preserve"> test err:  0.5823632339833625</w:t>
       </w:r>
     </w:p>
     <w:p>
@@ -614,7 +647,6 @@
         <w:rPr>
           <w:rFonts w:eastAsiaTheme="minorEastAsia"/>
           <w:noProof/>
-          <w:lang w:eastAsia="zh-CN"/>
         </w:rPr>
         <w:drawing>
           <wp:inline distT="0" distB="0" distL="0" distR="0" wp14:anchorId="349BC0BB" wp14:editId="563DA312">
@@ -682,7 +714,21 @@
         <w:rPr>
           <w:rFonts w:eastAsiaTheme="minorEastAsia"/>
         </w:rPr>
-        <w:t xml:space="preserve">From part A, we can see a drastic decrease in test error once we implement regularization at the cost of slightly higher training error. This tradeoff is necessary if we want the model to be able to generalize to an unknown dataset however. Not all values of lambda work however, so it is clear that lambda is a hyperparameter that needs to be tuned to have the optimal results. There seems to be an ideal around </w:t>
+        <w:t xml:space="preserve">From part A, we can see a drastic decrease in test error once we implement regularization at the cost of slightly higher training error. This tradeoff is necessary if we want the model to be able to generalize to an unknown dataset however. Not all values of lambda work however, so it is clear that lambda is a </w:t>
+      </w:r>
+      <w:proofErr w:type="spellStart"/>
+      <w:r>
+        <w:rPr>
+          <w:rFonts w:eastAsiaTheme="minorEastAsia"/>
+        </w:rPr>
+        <w:t>hyperparameter</w:t>
+      </w:r>
+      <w:proofErr w:type="spellEnd"/>
+      <w:r>
+        <w:rPr>
+          <w:rFonts w:eastAsiaTheme="minorEastAsia"/>
+        </w:rPr>
+        <w:t xml:space="preserve"> that needs to be tuned to have the optimal results. There seems to be an ideal around </w:t>
       </w:r>
       <w:r>
         <w:rPr>
@@ -885,8 +931,44 @@
         <w:rPr>
           <w:rFonts w:eastAsiaTheme="minorEastAsia"/>
         </w:rPr>
-        <w:t>TODO TODO TODO TODO</w:t>
-      </w:r>
+        <w:t xml:space="preserve">TODO </w:t>
+      </w:r>
+      <w:proofErr w:type="spellStart"/>
+      <w:r>
+        <w:rPr>
+          <w:rFonts w:eastAsiaTheme="minorEastAsia"/>
+        </w:rPr>
+        <w:t>TODO</w:t>
+      </w:r>
+      <w:proofErr w:type="spellEnd"/>
+      <w:r>
+        <w:rPr>
+          <w:rFonts w:eastAsiaTheme="minorEastAsia"/>
+        </w:rPr>
+        <w:t xml:space="preserve"> </w:t>
+      </w:r>
+      <w:proofErr w:type="spellStart"/>
+      <w:r>
+        <w:rPr>
+          <w:rFonts w:eastAsiaTheme="minorEastAsia"/>
+        </w:rPr>
+        <w:t>TODO</w:t>
+      </w:r>
+      <w:proofErr w:type="spellEnd"/>
+      <w:r>
+        <w:rPr>
+          <w:rFonts w:eastAsiaTheme="minorEastAsia"/>
+        </w:rPr>
+        <w:t xml:space="preserve"> </w:t>
+      </w:r>
+      <w:proofErr w:type="spellStart"/>
+      <w:r>
+        <w:rPr>
+          <w:rFonts w:eastAsiaTheme="minorEastAsia"/>
+        </w:rPr>
+        <w:t>TODO</w:t>
+      </w:r>
+      <w:proofErr w:type="spellEnd"/>
     </w:p>
     <w:p>
       <w:pPr>
@@ -931,7 +1013,6 @@
         <w:rPr>
           <w:rFonts w:eastAsiaTheme="minorEastAsia"/>
           <w:noProof/>
-          <w:lang w:eastAsia="zh-CN"/>
         </w:rPr>
         <w:drawing>
           <wp:inline distT="0" distB="0" distL="0" distR="0" wp14:anchorId="15A5BAEA" wp14:editId="12006087">
@@ -993,13 +1074,413 @@
         <w:rPr>
           <w:rFonts w:eastAsiaTheme="minorEastAsia"/>
         </w:rPr>
-        <w:t>From the plot, we can see that the best course of initialization for a is small</w:t>
+        <w:t xml:space="preserve">From the plot, we can see that the best course of initialization for </w:t>
+      </w:r>
+      <w:proofErr w:type="gramStart"/>
+      <w:r>
+        <w:rPr>
+          <w:rFonts w:eastAsiaTheme="minorEastAsia"/>
+        </w:rPr>
+        <w:t>a is</w:t>
+      </w:r>
+      <w:proofErr w:type="gramEnd"/>
+      <w:r>
+        <w:rPr>
+          <w:rFonts w:eastAsiaTheme="minorEastAsia"/>
+        </w:rPr>
+        <w:t xml:space="preserve"> small</w:t>
       </w:r>
       <w:r>
         <w:rPr>
           <w:rFonts w:eastAsiaTheme="minorEastAsia"/>
         </w:rPr>
         <w:t xml:space="preserve"> weights. Larger weights seem to linearly increase both the training and test error. This may be because it is hard to affect larger weights with SGD and it is likely that the original initialization is far from the local optimum. This combined with a small step size of 0.00005 means the original initialization mostly remains with large r and affects the error. </w:t>
+      </w:r>
+    </w:p>
+    <w:p>
+      <w:pPr>
+        <w:rPr>
+          <w:rFonts w:eastAsiaTheme="minorEastAsia"/>
+        </w:rPr>
+      </w:pPr>
+      <w:r>
+        <w:rPr>
+          <w:rFonts w:eastAsiaTheme="minorEastAsia"/>
+        </w:rPr>
+        <w:t>3.</w:t>
+      </w:r>
+    </w:p>
+    <w:p>
+      <w:pPr>
+        <w:rPr>
+          <w:rFonts w:eastAsiaTheme="minorEastAsia"/>
+        </w:rPr>
+      </w:pPr>
+      <w:r>
+        <w:rPr>
+          <w:rFonts w:eastAsiaTheme="minorEastAsia"/>
+        </w:rPr>
+        <w:t>Average test error: 0.7062</w:t>
+      </w:r>
+    </w:p>
+    <w:p>
+      <w:pPr>
+        <w:rPr>
+          <w:rFonts w:eastAsiaTheme="minorEastAsia"/>
+        </w:rPr>
+      </w:pPr>
+      <w:r>
+        <w:rPr>
+          <w:rFonts w:eastAsiaTheme="minorEastAsia"/>
+        </w:rPr>
+        <w:lastRenderedPageBreak/>
+        <w:t xml:space="preserve">We decided to use l2 regularization </w:t>
+      </w:r>
+      <w:r>
+        <w:rPr>
+          <w:rFonts w:eastAsiaTheme="minorEastAsia"/>
+        </w:rPr>
+        <w:t>because</w:t>
+      </w:r>
+      <w:r>
+        <w:rPr>
+          <w:rFonts w:eastAsiaTheme="minorEastAsia"/>
+        </w:rPr>
+        <w:t xml:space="preserve"> the dimensionality is greater than the size of the training data, and we wanted to avoid </w:t>
+      </w:r>
+      <w:r>
+        <w:rPr>
+          <w:rFonts w:eastAsiaTheme="minorEastAsia"/>
+        </w:rPr>
+        <w:t>overfitting</w:t>
+      </w:r>
+      <w:r>
+        <w:rPr>
+          <w:rFonts w:eastAsiaTheme="minorEastAsia"/>
+        </w:rPr>
+        <w:t>. After trying lambdas ranging from 5e-8 to 5e2, we found tha</w:t>
+      </w:r>
+      <w:r>
+        <w:rPr>
+          <w:rFonts w:eastAsiaTheme="minorEastAsia"/>
+        </w:rPr>
+        <w:t>t a lambda of 5e-6 worked best. We</w:t>
+      </w:r>
+      <w:r>
+        <w:rPr>
+          <w:rFonts w:eastAsiaTheme="minorEastAsia"/>
+        </w:rPr>
+        <w:t xml:space="preserve"> were disappointed </w:t>
+      </w:r>
+      <w:r>
+        <w:rPr>
+          <w:rFonts w:eastAsiaTheme="minorEastAsia"/>
+        </w:rPr>
+        <w:t>that the test error was so high</w:t>
+      </w:r>
+      <w:r>
+        <w:rPr>
+          <w:rFonts w:eastAsiaTheme="minorEastAsia"/>
+        </w:rPr>
+        <w:t xml:space="preserve"> given the results </w:t>
+      </w:r>
+      <w:r>
+        <w:rPr>
+          <w:rFonts w:eastAsiaTheme="minorEastAsia"/>
+        </w:rPr>
+        <w:t>we found in 2b, thus we</w:t>
+      </w:r>
+      <w:r>
+        <w:rPr>
+          <w:rFonts w:eastAsiaTheme="minorEastAsia"/>
+        </w:rPr>
+        <w:t xml:space="preserve"> believe that a b</w:t>
+      </w:r>
+      <w:r>
+        <w:rPr>
+          <w:rFonts w:eastAsiaTheme="minorEastAsia"/>
+        </w:rPr>
+        <w:t>etter test error is achievable. However, the test error won’t be as low as the results in</w:t>
+      </w:r>
+      <w:r>
+        <w:rPr>
+          <w:rFonts w:eastAsiaTheme="minorEastAsia"/>
+        </w:rPr>
+        <w:t xml:space="preserve"> 2b given the challenge that our dimensionality is so high relative to the training dataset size.</w:t>
+      </w:r>
+      <w:bookmarkStart w:id="0" w:name="_GoBack"/>
+      <w:bookmarkEnd w:id="0"/>
+    </w:p>
+    <w:p>
+      <w:pPr>
+        <w:rPr>
+          <w:rFonts w:eastAsiaTheme="minorEastAsia"/>
+        </w:rPr>
+      </w:pPr>
+      <w:r>
+        <w:rPr>
+          <w:rFonts w:eastAsiaTheme="minorEastAsia"/>
+        </w:rPr>
+        <w:t>Here is our pseudocode:</w:t>
+      </w:r>
+    </w:p>
+    <w:p>
+      <w:pPr>
+        <w:rPr>
+          <w:rFonts w:eastAsiaTheme="minorEastAsia"/>
+        </w:rPr>
+      </w:pPr>
+      <w:proofErr w:type="gramStart"/>
+      <w:r>
+        <w:rPr>
+          <w:rFonts w:eastAsiaTheme="minorEastAsia"/>
+        </w:rPr>
+        <w:t>set</w:t>
+      </w:r>
+      <w:proofErr w:type="gramEnd"/>
+      <w:r>
+        <w:rPr>
+          <w:rFonts w:eastAsiaTheme="minorEastAsia"/>
+        </w:rPr>
+        <w:t xml:space="preserve"> λ to 0.000005</w:t>
+      </w:r>
+    </w:p>
+    <w:p>
+      <w:pPr>
+        <w:rPr>
+          <w:rFonts w:eastAsiaTheme="minorEastAsia"/>
+        </w:rPr>
+      </w:pPr>
+      <w:proofErr w:type="gramStart"/>
+      <w:r>
+        <w:rPr>
+          <w:rFonts w:eastAsiaTheme="minorEastAsia"/>
+        </w:rPr>
+        <w:t>set</w:t>
+      </w:r>
+      <w:proofErr w:type="gramEnd"/>
+      <w:r>
+        <w:rPr>
+          <w:rFonts w:eastAsiaTheme="minorEastAsia"/>
+        </w:rPr>
+        <w:t xml:space="preserve"> training error and testing error to 0</w:t>
+      </w:r>
+    </w:p>
+    <w:p>
+      <w:pPr>
+        <w:rPr>
+          <w:rFonts w:eastAsiaTheme="minorEastAsia"/>
+        </w:rPr>
+      </w:pPr>
+      <w:proofErr w:type="gramStart"/>
+      <w:r>
+        <w:rPr>
+          <w:rFonts w:eastAsiaTheme="minorEastAsia"/>
+        </w:rPr>
+        <w:t>for</w:t>
+      </w:r>
+      <w:proofErr w:type="gramEnd"/>
+      <w:r>
+        <w:rPr>
+          <w:rFonts w:eastAsiaTheme="minorEastAsia"/>
+        </w:rPr>
+        <w:t xml:space="preserve"> each trial:</w:t>
+      </w:r>
+    </w:p>
+    <w:p>
+      <w:pPr>
+        <w:rPr>
+          <w:rFonts w:eastAsiaTheme="minorEastAsia"/>
+        </w:rPr>
+      </w:pPr>
+      <w:r>
+        <w:rPr>
+          <w:rFonts w:eastAsiaTheme="minorEastAsia"/>
+        </w:rPr>
+        <w:tab/>
+      </w:r>
+      <w:proofErr w:type="gramStart"/>
+      <w:r>
+        <w:rPr>
+          <w:rFonts w:eastAsiaTheme="minorEastAsia"/>
+        </w:rPr>
+        <w:t>pick</w:t>
+      </w:r>
+      <w:proofErr w:type="gramEnd"/>
+      <w:r>
+        <w:rPr>
+          <w:rFonts w:eastAsiaTheme="minorEastAsia"/>
+        </w:rPr>
+        <w:t xml:space="preserve"> a true, X train and test, and y train and test</w:t>
+      </w:r>
+    </w:p>
+    <w:p>
+      <w:pPr>
+        <w:rPr>
+          <w:rFonts w:eastAsiaTheme="minorEastAsia"/>
+        </w:rPr>
+      </w:pPr>
+      <w:r>
+        <w:rPr>
+          <w:rFonts w:eastAsiaTheme="minorEastAsia"/>
+        </w:rPr>
+        <w:tab/>
+      </w:r>
+      <w:proofErr w:type="gramStart"/>
+      <w:r>
+        <w:rPr>
+          <w:rFonts w:eastAsiaTheme="minorEastAsia"/>
+        </w:rPr>
+        <w:t>set</w:t>
+      </w:r>
+      <w:proofErr w:type="gramEnd"/>
+      <w:r>
+        <w:rPr>
+          <w:rFonts w:eastAsiaTheme="minorEastAsia"/>
+        </w:rPr>
+        <w:t xml:space="preserve"> a to (</w:t>
+      </w:r>
+      <w:proofErr w:type="spellStart"/>
+      <w:r>
+        <w:rPr>
+          <w:rFonts w:eastAsiaTheme="minorEastAsia"/>
+        </w:rPr>
+        <w:t>X_train</w:t>
+      </w:r>
+      <w:r>
+        <w:rPr>
+          <w:rFonts w:eastAsiaTheme="minorEastAsia"/>
+          <w:vertAlign w:val="superscript"/>
+        </w:rPr>
+        <w:t>T</w:t>
+      </w:r>
+      <w:r>
+        <w:rPr>
+          <w:rFonts w:eastAsiaTheme="minorEastAsia"/>
+        </w:rPr>
+        <w:t>X_train</w:t>
+      </w:r>
+      <w:proofErr w:type="spellEnd"/>
+      <w:r>
+        <w:rPr>
+          <w:rFonts w:eastAsiaTheme="minorEastAsia"/>
+        </w:rPr>
+        <w:t xml:space="preserve"> + </w:t>
+      </w:r>
+      <w:proofErr w:type="spellStart"/>
+      <w:r>
+        <w:rPr>
+          <w:rFonts w:eastAsiaTheme="minorEastAsia"/>
+        </w:rPr>
+        <w:t>λI</w:t>
+      </w:r>
+      <w:proofErr w:type="spellEnd"/>
+      <w:r>
+        <w:rPr>
+          <w:rFonts w:eastAsiaTheme="minorEastAsia"/>
+        </w:rPr>
+        <w:t>)</w:t>
+      </w:r>
+      <w:r>
+        <w:rPr>
+          <w:rFonts w:eastAsiaTheme="minorEastAsia"/>
+          <w:vertAlign w:val="superscript"/>
+        </w:rPr>
+        <w:t>-1</w:t>
+      </w:r>
+      <w:r>
+        <w:rPr>
+          <w:rFonts w:eastAsiaTheme="minorEastAsia"/>
+        </w:rPr>
+        <w:t>X_train</w:t>
+      </w:r>
+      <w:r>
+        <w:rPr>
+          <w:rFonts w:eastAsiaTheme="minorEastAsia"/>
+          <w:vertAlign w:val="superscript"/>
+        </w:rPr>
+        <w:t>T</w:t>
+      </w:r>
+      <w:r>
+        <w:rPr>
+          <w:rFonts w:eastAsiaTheme="minorEastAsia"/>
+        </w:rPr>
+        <w:t xml:space="preserve">y_train </w:t>
+      </w:r>
+    </w:p>
+    <w:p>
+      <w:pPr>
+        <w:rPr>
+          <w:rFonts w:eastAsiaTheme="minorEastAsia"/>
+        </w:rPr>
+      </w:pPr>
+      <w:r>
+        <w:rPr>
+          <w:rFonts w:eastAsiaTheme="minorEastAsia"/>
+        </w:rPr>
+        <w:tab/>
+      </w:r>
+      <w:proofErr w:type="gramStart"/>
+      <w:r>
+        <w:rPr>
+          <w:rFonts w:eastAsiaTheme="minorEastAsia"/>
+        </w:rPr>
+        <w:t>find</w:t>
+      </w:r>
+      <w:proofErr w:type="gramEnd"/>
+      <w:r>
+        <w:rPr>
+          <w:rFonts w:eastAsiaTheme="minorEastAsia"/>
+        </w:rPr>
+        <w:t xml:space="preserve"> current normalized train and test error for a</w:t>
+      </w:r>
+    </w:p>
+    <w:p>
+      <w:pPr>
+        <w:rPr>
+          <w:rFonts w:eastAsiaTheme="minorEastAsia"/>
+        </w:rPr>
+      </w:pPr>
+      <w:r>
+        <w:rPr>
+          <w:rFonts w:eastAsiaTheme="minorEastAsia"/>
+        </w:rPr>
+        <w:tab/>
+      </w:r>
+      <w:proofErr w:type="gramStart"/>
+      <w:r>
+        <w:rPr>
+          <w:rFonts w:eastAsiaTheme="minorEastAsia"/>
+        </w:rPr>
+        <w:t>increment</w:t>
+      </w:r>
+      <w:proofErr w:type="gramEnd"/>
+      <w:r>
+        <w:rPr>
+          <w:rFonts w:eastAsiaTheme="minorEastAsia"/>
+        </w:rPr>
+        <w:t xml:space="preserve"> training and testing error by current train and test error</w:t>
+      </w:r>
+    </w:p>
+    <w:p>
+      <w:pPr>
+        <w:rPr>
+          <w:rFonts w:eastAsiaTheme="minorEastAsia"/>
+        </w:rPr>
+      </w:pPr>
+      <w:proofErr w:type="gramStart"/>
+      <w:r>
+        <w:rPr>
+          <w:rFonts w:eastAsiaTheme="minorEastAsia"/>
+        </w:rPr>
+        <w:t>divide</w:t>
+      </w:r>
+      <w:proofErr w:type="gramEnd"/>
+      <w:r>
+        <w:rPr>
+          <w:rFonts w:eastAsiaTheme="minorEastAsia"/>
+        </w:rPr>
+        <w:t xml:space="preserve"> training and testing error by number of trials to find average training and testing error</w:t>
       </w:r>
     </w:p>
     <w:sectPr>
@@ -1030,7 +1511,7 @@
       </w:pPr>
     </w:pPrDefault>
   </w:docDefaults>
-  <w:latentStyles w:defLockedState="0" w:defUIPriority="99" w:defSemiHidden="0" w:defUnhideWhenUsed="0" w:defQFormat="0" w:count="382">
+  <w:latentStyles w:defLockedState="0" w:defUIPriority="99" w:defSemiHidden="0" w:defUnhideWhenUsed="0" w:defQFormat="0" w:count="371">
     <w:lsdException w:name="Normal" w:uiPriority="0" w:qFormat="1"/>
     <w:lsdException w:name="heading 1" w:uiPriority="9" w:qFormat="1"/>
     <w:lsdException w:name="heading 2" w:semiHidden="1" w:uiPriority="9" w:unhideWhenUsed="1" w:qFormat="1"/>
@@ -1136,6 +1617,7 @@
     <w:lsdException w:name="HTML Sample" w:semiHidden="1" w:unhideWhenUsed="1"/>
     <w:lsdException w:name="HTML Typewriter" w:semiHidden="1" w:unhideWhenUsed="1"/>
     <w:lsdException w:name="HTML Variable" w:semiHidden="1" w:unhideWhenUsed="1"/>
+    <w:lsdException w:name="Normal Table" w:semiHidden="1" w:unhideWhenUsed="1"/>
     <w:lsdException w:name="annotation subject" w:semiHidden="1" w:unhideWhenUsed="1"/>
     <w:lsdException w:name="No List" w:semiHidden="1" w:unhideWhenUsed="1"/>
     <w:lsdException w:name="Outline List 1" w:semiHidden="1" w:unhideWhenUsed="1"/>
@@ -1181,9 +1663,11 @@
     <w:lsdException w:name="Table Subtle 1" w:semiHidden="1" w:unhideWhenUsed="1"/>
     <w:lsdException w:name="Table Subtle 2" w:semiHidden="1" w:unhideWhenUsed="1"/>
     <w:lsdException w:name="Table Web 1" w:semiHidden="1" w:unhideWhenUsed="1"/>
+    <w:lsdException w:name="Table Web 2" w:semiHidden="1" w:unhideWhenUsed="1"/>
     <w:lsdException w:name="Table Web 3" w:semiHidden="1" w:unhideWhenUsed="1"/>
     <w:lsdException w:name="Balloon Text" w:semiHidden="1" w:unhideWhenUsed="1"/>
     <w:lsdException w:name="Table Grid" w:uiPriority="39"/>
+    <w:lsdException w:name="Table Theme" w:semiHidden="1" w:unhideWhenUsed="1"/>
     <w:lsdException w:name="Placeholder Text" w:semiHidden="1"/>
     <w:lsdException w:name="No Spacing" w:uiPriority="1" w:qFormat="1"/>
     <w:lsdException w:name="Light Shading" w:uiPriority="60"/>
@@ -1399,8 +1883,6 @@
     <w:lsdException w:name="List Table 5 Dark Accent 6" w:uiPriority="50"/>
     <w:lsdException w:name="List Table 6 Colorful Accent 6" w:uiPriority="51"/>
     <w:lsdException w:name="List Table 7 Colorful Accent 6" w:uiPriority="52"/>
-    <w:lsdException w:name="Mention" w:semiHidden="1" w:unhideWhenUsed="1"/>
-    <w:lsdException w:name="Smart Hyperlink" w:semiHidden="1" w:unhideWhenUsed="1"/>
   </w:latentStyles>
   <w:style w:type="paragraph" w:default="1" w:styleId="Normal">
     <w:name w:val="Normal"/>

</xml_diff>

<commit_message>
not sure if i cahnged anything tbh
</commit_message>
<xml_diff>
--- a/P3/WrittenAnswers.docx
+++ b/P3/WrittenAnswers.docx
@@ -1,6 +1,6 @@
 
 <file path=word/document.xml><?xml version="1.0" encoding="utf-8"?>
-<w:document xmlns:wpc="http://schemas.microsoft.com/office/word/2010/wordprocessingCanvas" xmlns:mo="http://schemas.microsoft.com/office/mac/office/2008/main" xmlns:mc="http://schemas.openxmlformats.org/markup-compatibility/2006" xmlns:mv="urn:schemas-microsoft-com:mac:vml" xmlns:o="urn:schemas-microsoft-com:office:office" xmlns:r="http://schemas.openxmlformats.org/officeDocument/2006/relationships" xmlns:m="http://schemas.openxmlformats.org/officeDocument/2006/math" xmlns:v="urn:schemas-microsoft-com:vml" xmlns:wp14="http://schemas.microsoft.com/office/word/2010/wordprocessingDrawing" xmlns:wp="http://schemas.openxmlformats.org/drawingml/2006/wordprocessingDrawing" xmlns:w10="urn:schemas-microsoft-com:office:word" xmlns:w="http://schemas.openxmlformats.org/wordprocessingml/2006/main" xmlns:w14="http://schemas.microsoft.com/office/word/2010/wordml" xmlns:w15="http://schemas.microsoft.com/office/word/2012/wordml" xmlns:wpg="http://schemas.microsoft.com/office/word/2010/wordprocessingGroup" xmlns:wpi="http://schemas.microsoft.com/office/word/2010/wordprocessingInk" xmlns:wne="http://schemas.microsoft.com/office/word/2006/wordml" xmlns:wps="http://schemas.microsoft.com/office/word/2010/wordprocessingShape" mc:Ignorable="w14 w15 wp14">
+<w:document xmlns:wpc="http://schemas.microsoft.com/office/word/2010/wordprocessingCanvas" xmlns:mc="http://schemas.openxmlformats.org/markup-compatibility/2006" xmlns:o="urn:schemas-microsoft-com:office:office" xmlns:r="http://schemas.openxmlformats.org/officeDocument/2006/relationships" xmlns:m="http://schemas.openxmlformats.org/officeDocument/2006/math" xmlns:v="urn:schemas-microsoft-com:vml" xmlns:wp14="http://schemas.microsoft.com/office/word/2010/wordprocessingDrawing" xmlns:wp="http://schemas.openxmlformats.org/drawingml/2006/wordprocessingDrawing" xmlns:w10="urn:schemas-microsoft-com:office:word" xmlns:w="http://schemas.openxmlformats.org/wordprocessingml/2006/main" xmlns:w14="http://schemas.microsoft.com/office/word/2010/wordml" xmlns:w15="http://schemas.microsoft.com/office/word/2012/wordml" xmlns:wpg="http://schemas.microsoft.com/office/word/2010/wordprocessingGroup" xmlns:wpi="http://schemas.microsoft.com/office/word/2010/wordprocessingInk" xmlns:wne="http://schemas.microsoft.com/office/word/2006/wordml" xmlns:wps="http://schemas.microsoft.com/office/word/2010/wordprocessingShape" mc:Ignorable="w14 w15 wp14">
   <w:body>
     <w:p>
       <w:r>
@@ -71,7 +71,6 @@
       <w:r>
         <w:rPr>
           <w:noProof/>
-          <w:lang w:eastAsia="zh-CN"/>
         </w:rPr>
         <w:drawing>
           <wp:inline distT="0" distB="0" distL="0" distR="0" wp14:anchorId="10CC5408" wp14:editId="09C06AD6">
@@ -476,7 +475,6 @@
       <w:r>
         <w:rPr>
           <w:noProof/>
-          <w:lang w:eastAsia="zh-CN"/>
         </w:rPr>
         <w:drawing>
           <wp:inline distT="0" distB="0" distL="0" distR="0" wp14:anchorId="35CF4280" wp14:editId="6B36E929">
@@ -611,12 +609,21 @@
         <w:t>err</w:t>
       </w:r>
       <w:proofErr w:type="spellEnd"/>
+      <w:proofErr w:type="gramStart"/>
       <w:r>
         <w:rPr>
           <w:rFonts w:eastAsiaTheme="minorEastAsia"/>
           <w:lang w:val="fr-FR"/>
         </w:rPr>
-        <w:t>:  1.08482770211125681e-14</w:t>
+        <w:t>:  1.08482770211125681e</w:t>
+      </w:r>
+      <w:proofErr w:type="gramEnd"/>
+      <w:r>
+        <w:rPr>
+          <w:rFonts w:eastAsiaTheme="minorEastAsia"/>
+          <w:lang w:val="fr-FR"/>
+        </w:rPr>
+        <w:t>-14</w:t>
       </w:r>
     </w:p>
     <w:p>
@@ -664,7 +671,6 @@
         <w:rPr>
           <w:rFonts w:eastAsiaTheme="minorEastAsia"/>
           <w:noProof/>
-          <w:lang w:eastAsia="zh-CN"/>
         </w:rPr>
         <w:drawing>
           <wp:inline distT="0" distB="0" distL="0" distR="0" wp14:anchorId="349BC0BB" wp14:editId="563DA312">
@@ -938,6 +944,8 @@
         </w:rPr>
         <w:t>D.</w:t>
       </w:r>
+      <w:bookmarkStart w:id="0" w:name="_GoBack"/>
+      <w:bookmarkEnd w:id="0"/>
     </w:p>
     <w:p>
       <w:pPr>
@@ -949,7 +957,6 @@
         <w:rPr>
           <w:rFonts w:eastAsiaTheme="minorEastAsia"/>
           <w:noProof/>
-          <w:lang w:eastAsia="zh-CN"/>
         </w:rPr>
         <w:drawing>
           <wp:inline distT="0" distB="0" distL="0" distR="0" wp14:anchorId="73424829" wp14:editId="338C1EB9">
@@ -1011,7 +1018,6 @@
         <w:rPr>
           <w:rFonts w:eastAsiaTheme="minorEastAsia"/>
           <w:noProof/>
-          <w:lang w:eastAsia="zh-CN"/>
         </w:rPr>
         <w:lastRenderedPageBreak/>
         <w:drawing>
@@ -1074,7 +1080,6 @@
         <w:rPr>
           <w:rFonts w:eastAsiaTheme="minorEastAsia"/>
           <w:noProof/>
-          <w:lang w:eastAsia="zh-CN"/>
         </w:rPr>
         <w:lastRenderedPageBreak/>
         <w:drawing>
@@ -1182,6 +1187,13 @@
     </w:p>
     <w:p>
       <w:pPr>
+        <w:rPr>
+          <w:rFonts w:eastAsiaTheme="minorEastAsia"/>
+        </w:rPr>
+      </w:pPr>
+    </w:p>
+    <w:p>
+      <w:pPr>
         <w:widowControl w:val="0"/>
         <w:autoSpaceDE w:val="0"/>
         <w:autoSpaceDN w:val="0"/>
@@ -1199,6 +1211,7 @@
         </w:rPr>
         <w:t xml:space="preserve">TODO: answer </w:t>
       </w:r>
+      <w:proofErr w:type="gramStart"/>
       <w:r>
         <w:rPr>
           <w:rFonts w:ascii="Times" w:hAnsi="Times" w:cs="Times"/>
@@ -1206,7 +1219,17 @@
           <w:sz w:val="26"/>
           <w:szCs w:val="26"/>
         </w:rPr>
-        <w:t>How does the generalization ability of the final solution depend on the l</w:t>
+        <w:t>How</w:t>
+      </w:r>
+      <w:proofErr w:type="gramEnd"/>
+      <w:r>
+        <w:rPr>
+          <w:rFonts w:ascii="Times" w:hAnsi="Times" w:cs="Times"/>
+          <w:color w:val="000000"/>
+          <w:sz w:val="26"/>
+          <w:szCs w:val="26"/>
+        </w:rPr>
+        <w:t xml:space="preserve"> does the generalization ability of the final solution depend on the l</w:t>
       </w:r>
       <w:r>
         <w:rPr>
@@ -1240,8 +1263,6 @@
         </w:rPr>
         <w:t>E.</w:t>
       </w:r>
-      <w:bookmarkStart w:id="0" w:name="_GoBack"/>
-      <w:bookmarkEnd w:id="0"/>
     </w:p>
     <w:p>
       <w:pPr>
@@ -1260,7 +1281,6 @@
         <w:rPr>
           <w:rFonts w:eastAsiaTheme="minorEastAsia"/>
           <w:noProof/>
-          <w:lang w:eastAsia="zh-CN"/>
         </w:rPr>
         <w:lastRenderedPageBreak/>
         <w:drawing>
@@ -1462,38 +1482,62 @@
           <w:rFonts w:eastAsiaTheme="minorEastAsia"/>
         </w:rPr>
       </w:pPr>
-      <w:r>
-        <w:rPr>
-          <w:rFonts w:eastAsiaTheme="minorEastAsia"/>
-        </w:rPr>
-        <w:t>set λ to 0.000005</w:t>
-      </w:r>
-    </w:p>
-    <w:p>
-      <w:pPr>
-        <w:rPr>
-          <w:rFonts w:eastAsiaTheme="minorEastAsia"/>
-        </w:rPr>
-      </w:pPr>
+      <w:proofErr w:type="gramStart"/>
+      <w:r>
+        <w:rPr>
+          <w:rFonts w:eastAsiaTheme="minorEastAsia"/>
+        </w:rPr>
+        <w:t>set</w:t>
+      </w:r>
+      <w:proofErr w:type="gramEnd"/>
+      <w:r>
+        <w:rPr>
+          <w:rFonts w:eastAsiaTheme="minorEastAsia"/>
+        </w:rPr>
+        <w:t xml:space="preserve"> λ to 0.000005</w:t>
+      </w:r>
+    </w:p>
+    <w:p>
+      <w:pPr>
+        <w:rPr>
+          <w:rFonts w:eastAsiaTheme="minorEastAsia"/>
+        </w:rPr>
+      </w:pPr>
+      <w:proofErr w:type="gramStart"/>
       <w:r>
         <w:rPr>
           <w:rFonts w:eastAsiaTheme="minorEastAsia"/>
         </w:rPr>
         <w:lastRenderedPageBreak/>
-        <w:t>set training error and testing error to 0</w:t>
-      </w:r>
-    </w:p>
-    <w:p>
-      <w:pPr>
-        <w:rPr>
-          <w:rFonts w:eastAsiaTheme="minorEastAsia"/>
-        </w:rPr>
-      </w:pPr>
-      <w:r>
-        <w:rPr>
-          <w:rFonts w:eastAsiaTheme="minorEastAsia"/>
-        </w:rPr>
-        <w:t>for each trial:</w:t>
+        <w:t>set</w:t>
+      </w:r>
+      <w:proofErr w:type="gramEnd"/>
+      <w:r>
+        <w:rPr>
+          <w:rFonts w:eastAsiaTheme="minorEastAsia"/>
+        </w:rPr>
+        <w:t xml:space="preserve"> training error and testing error to 0</w:t>
+      </w:r>
+    </w:p>
+    <w:p>
+      <w:pPr>
+        <w:rPr>
+          <w:rFonts w:eastAsiaTheme="minorEastAsia"/>
+        </w:rPr>
+      </w:pPr>
+      <w:proofErr w:type="gramStart"/>
+      <w:r>
+        <w:rPr>
+          <w:rFonts w:eastAsiaTheme="minorEastAsia"/>
+        </w:rPr>
+        <w:t>for</w:t>
+      </w:r>
+      <w:proofErr w:type="gramEnd"/>
+      <w:r>
+        <w:rPr>
+          <w:rFonts w:eastAsiaTheme="minorEastAsia"/>
+        </w:rPr>
+        <w:t xml:space="preserve"> each trial:</w:t>
       </w:r>
     </w:p>
     <w:p>
@@ -1507,7 +1551,20 @@
           <w:rFonts w:eastAsiaTheme="minorEastAsia"/>
         </w:rPr>
         <w:tab/>
-        <w:t>pick a true, X train and test, and y train and test</w:t>
+      </w:r>
+      <w:proofErr w:type="gramStart"/>
+      <w:r>
+        <w:rPr>
+          <w:rFonts w:eastAsiaTheme="minorEastAsia"/>
+        </w:rPr>
+        <w:t>pick</w:t>
+      </w:r>
+      <w:proofErr w:type="gramEnd"/>
+      <w:r>
+        <w:rPr>
+          <w:rFonts w:eastAsiaTheme="minorEastAsia"/>
+        </w:rPr>
+        <w:t xml:space="preserve"> a true, X train and test, and y train and test</w:t>
       </w:r>
     </w:p>
     <w:p>
@@ -1521,7 +1578,20 @@
           <w:rFonts w:eastAsiaTheme="minorEastAsia"/>
         </w:rPr>
         <w:tab/>
-        <w:t>set a to (</w:t>
+      </w:r>
+      <w:proofErr w:type="gramStart"/>
+      <w:r>
+        <w:rPr>
+          <w:rFonts w:eastAsiaTheme="minorEastAsia"/>
+        </w:rPr>
+        <w:t>set</w:t>
+      </w:r>
+      <w:proofErr w:type="gramEnd"/>
+      <w:r>
+        <w:rPr>
+          <w:rFonts w:eastAsiaTheme="minorEastAsia"/>
+        </w:rPr>
+        <w:t xml:space="preserve"> a to (</w:t>
       </w:r>
       <w:proofErr w:type="spellStart"/>
       <w:r>
@@ -1602,7 +1672,20 @@
           <w:rFonts w:eastAsiaTheme="minorEastAsia"/>
         </w:rPr>
         <w:tab/>
-        <w:t>find current normalized train and test error for a</w:t>
+      </w:r>
+      <w:proofErr w:type="gramStart"/>
+      <w:r>
+        <w:rPr>
+          <w:rFonts w:eastAsiaTheme="minorEastAsia"/>
+        </w:rPr>
+        <w:t>find</w:t>
+      </w:r>
+      <w:proofErr w:type="gramEnd"/>
+      <w:r>
+        <w:rPr>
+          <w:rFonts w:eastAsiaTheme="minorEastAsia"/>
+        </w:rPr>
+        <w:t xml:space="preserve"> current normalized train and test error for a</w:t>
       </w:r>
     </w:p>
     <w:p>
@@ -1616,20 +1699,41 @@
           <w:rFonts w:eastAsiaTheme="minorEastAsia"/>
         </w:rPr>
         <w:tab/>
-        <w:t>increment training and testing error by current train and test error</w:t>
-      </w:r>
-    </w:p>
-    <w:p>
-      <w:pPr>
-        <w:rPr>
-          <w:rFonts w:eastAsiaTheme="minorEastAsia"/>
-        </w:rPr>
-      </w:pPr>
-      <w:r>
-        <w:rPr>
-          <w:rFonts w:eastAsiaTheme="minorEastAsia"/>
-        </w:rPr>
-        <w:t>divide training and testing error by number of trials to find average training and testing error</w:t>
+      </w:r>
+      <w:proofErr w:type="gramStart"/>
+      <w:r>
+        <w:rPr>
+          <w:rFonts w:eastAsiaTheme="minorEastAsia"/>
+        </w:rPr>
+        <w:t>increment</w:t>
+      </w:r>
+      <w:proofErr w:type="gramEnd"/>
+      <w:r>
+        <w:rPr>
+          <w:rFonts w:eastAsiaTheme="minorEastAsia"/>
+        </w:rPr>
+        <w:t xml:space="preserve"> training and testing error by current train and test error</w:t>
+      </w:r>
+    </w:p>
+    <w:p>
+      <w:pPr>
+        <w:rPr>
+          <w:rFonts w:eastAsiaTheme="minorEastAsia"/>
+        </w:rPr>
+      </w:pPr>
+      <w:proofErr w:type="gramStart"/>
+      <w:r>
+        <w:rPr>
+          <w:rFonts w:eastAsiaTheme="minorEastAsia"/>
+        </w:rPr>
+        <w:t>divide</w:t>
+      </w:r>
+      <w:proofErr w:type="gramEnd"/>
+      <w:r>
+        <w:rPr>
+          <w:rFonts w:eastAsiaTheme="minorEastAsia"/>
+        </w:rPr>
+        <w:t xml:space="preserve"> training and testing error by number of trials to find average training and testing error</w:t>
       </w:r>
     </w:p>
     <w:sectPr>
@@ -1660,7 +1764,7 @@
       </w:pPr>
     </w:pPrDefault>
   </w:docDefaults>
-  <w:latentStyles w:defLockedState="0" w:defUIPriority="99" w:defSemiHidden="0" w:defUnhideWhenUsed="0" w:defQFormat="0" w:count="382">
+  <w:latentStyles w:defLockedState="0" w:defUIPriority="99" w:defSemiHidden="0" w:defUnhideWhenUsed="0" w:defQFormat="0" w:count="371">
     <w:lsdException w:name="Normal" w:uiPriority="0" w:qFormat="1"/>
     <w:lsdException w:name="heading 1" w:uiPriority="9" w:qFormat="1"/>
     <w:lsdException w:name="heading 2" w:semiHidden="1" w:uiPriority="9" w:unhideWhenUsed="1" w:qFormat="1"/>
@@ -1766,6 +1870,7 @@
     <w:lsdException w:name="HTML Sample" w:semiHidden="1" w:unhideWhenUsed="1"/>
     <w:lsdException w:name="HTML Typewriter" w:semiHidden="1" w:unhideWhenUsed="1"/>
     <w:lsdException w:name="HTML Variable" w:semiHidden="1" w:unhideWhenUsed="1"/>
+    <w:lsdException w:name="Normal Table" w:semiHidden="1" w:unhideWhenUsed="1"/>
     <w:lsdException w:name="annotation subject" w:semiHidden="1" w:unhideWhenUsed="1"/>
     <w:lsdException w:name="No List" w:semiHidden="1" w:unhideWhenUsed="1"/>
     <w:lsdException w:name="Outline List 1" w:semiHidden="1" w:unhideWhenUsed="1"/>
@@ -1811,9 +1916,11 @@
     <w:lsdException w:name="Table Subtle 1" w:semiHidden="1" w:unhideWhenUsed="1"/>
     <w:lsdException w:name="Table Subtle 2" w:semiHidden="1" w:unhideWhenUsed="1"/>
     <w:lsdException w:name="Table Web 1" w:semiHidden="1" w:unhideWhenUsed="1"/>
+    <w:lsdException w:name="Table Web 2" w:semiHidden="1" w:unhideWhenUsed="1"/>
     <w:lsdException w:name="Table Web 3" w:semiHidden="1" w:unhideWhenUsed="1"/>
     <w:lsdException w:name="Balloon Text" w:semiHidden="1" w:unhideWhenUsed="1"/>
     <w:lsdException w:name="Table Grid" w:uiPriority="39"/>
+    <w:lsdException w:name="Table Theme" w:semiHidden="1" w:unhideWhenUsed="1"/>
     <w:lsdException w:name="Placeholder Text" w:semiHidden="1"/>
     <w:lsdException w:name="No Spacing" w:uiPriority="1" w:qFormat="1"/>
     <w:lsdException w:name="Light Shading" w:uiPriority="60"/>
@@ -2029,8 +2136,6 @@
     <w:lsdException w:name="List Table 5 Dark Accent 6" w:uiPriority="50"/>
     <w:lsdException w:name="List Table 6 Colorful Accent 6" w:uiPriority="51"/>
     <w:lsdException w:name="List Table 7 Colorful Accent 6" w:uiPriority="52"/>
-    <w:lsdException w:name="Mention" w:semiHidden="1" w:unhideWhenUsed="1"/>
-    <w:lsdException w:name="Smart Hyperlink" w:semiHidden="1" w:unhideWhenUsed="1"/>
   </w:latentStyles>
   <w:style w:type="paragraph" w:default="1" w:styleId="Normal">
     <w:name w:val="Normal"/>

</xml_diff>